<commit_message>
test Postman RegisterControler Ok
</commit_message>
<xml_diff>
--- a/Music-Mp3.docx
+++ b/Music-Mp3.docx
@@ -1,6 +1,6 @@
 
 <file path=word/document.xml><?xml version="1.0" encoding="utf-8"?>
-<w:document xmlns:wpc="http://schemas.microsoft.com/office/word/2010/wordprocessingCanvas" xmlns:cx="http://schemas.microsoft.com/office/drawing/2014/chartex" xmlns:cx1="http://schemas.microsoft.com/office/drawing/2015/9/8/chartex" xmlns:cx2="http://schemas.microsoft.com/office/drawing/2015/10/21/chartex" xmlns:cx3="http://schemas.microsoft.com/office/drawing/2016/5/9/chartex" xmlns:cx4="http://schemas.microsoft.com/office/drawing/2016/5/10/chartex" xmlns:cx5="http://schemas.microsoft.com/office/drawing/2016/5/11/chartex" xmlns:cx6="http://schemas.microsoft.com/office/drawing/2016/5/12/chartex" xmlns:cx7="http://schemas.microsoft.com/office/drawing/2016/5/13/chartex" xmlns:cx8="http://schemas.microsoft.com/office/drawing/2016/5/14/chartex" xmlns:mc="http://schemas.openxmlformats.org/markup-compatibility/2006" xmlns:aink="http://schemas.microsoft.com/office/drawing/2016/ink" xmlns:am3d="http://schemas.microsoft.com/office/drawing/2017/model3d" xmlns:o="urn:schemas-microsoft-com:office:office" xmlns:oel="http://schemas.microsoft.com/office/2019/extlst" xmlns:r="http://schemas.openxmlformats.org/officeDocument/2006/relationships" xmlns:m="http://schemas.openxmlformats.org/officeDocument/2006/math" xmlns:v="urn:schemas-microsoft-com:vml" xmlns:wp14="http://schemas.microsoft.com/office/word/2010/wordprocessingDrawing" xmlns:wp="http://schemas.openxmlformats.org/drawingml/2006/wordprocessingDrawing" xmlns:w10="urn:schemas-microsoft-com:office:word" xmlns:w="http://schemas.openxmlformats.org/wordprocessingml/2006/main" xmlns:w14="http://schemas.microsoft.com/office/word/2010/wordml" xmlns:w15="http://schemas.microsoft.com/office/word/2012/wordml" xmlns:w16cex="http://schemas.microsoft.com/office/word/2018/wordml/cex" xmlns:w16cid="http://schemas.microsoft.com/office/word/2016/wordml/cid" xmlns:w16="http://schemas.microsoft.com/office/word/2018/wordml" xmlns:w16sdtdh="http://schemas.microsoft.com/office/word/2020/wordml/sdtdatahash" xmlns:w16se="http://schemas.microsoft.com/office/word/2015/wordml/symex" xmlns:wpg="http://schemas.microsoft.com/office/word/2010/wordprocessingGroup" xmlns:wpi="http://schemas.microsoft.com/office/word/2010/wordprocessingInk" xmlns:wne="http://schemas.microsoft.com/office/word/2006/wordml" xmlns:wps="http://schemas.microsoft.com/office/word/2010/wordprocessingShape" mc:Ignorable="w14 w15 w16se w16cid w16 w16cex w16sdtdh wp14">
+<w:document xmlns:wpc="http://schemas.microsoft.com/office/word/2010/wordprocessingCanvas" xmlns:cx="http://schemas.microsoft.com/office/drawing/2014/chartex" xmlns:cx1="http://schemas.microsoft.com/office/drawing/2015/9/8/chartex" xmlns:cx2="http://schemas.microsoft.com/office/drawing/2015/10/21/chartex" xmlns:cx3="http://schemas.microsoft.com/office/drawing/2016/5/9/chartex" xmlns:cx4="http://schemas.microsoft.com/office/drawing/2016/5/10/chartex" xmlns:cx5="http://schemas.microsoft.com/office/drawing/2016/5/11/chartex" xmlns:cx6="http://schemas.microsoft.com/office/drawing/2016/5/12/chartex" xmlns:cx7="http://schemas.microsoft.com/office/drawing/2016/5/13/chartex" xmlns:cx8="http://schemas.microsoft.com/office/drawing/2016/5/14/chartex" xmlns:mc="http://schemas.openxmlformats.org/markup-compatibility/2006" xmlns:aink="http://schemas.microsoft.com/office/drawing/2016/ink" xmlns:am3d="http://schemas.microsoft.com/office/drawing/2017/model3d" xmlns:o="urn:schemas-microsoft-com:office:office" xmlns:r="http://schemas.openxmlformats.org/officeDocument/2006/relationships" xmlns:m="http://schemas.openxmlformats.org/officeDocument/2006/math" xmlns:v="urn:schemas-microsoft-com:vml" xmlns:wp14="http://schemas.microsoft.com/office/word/2010/wordprocessingDrawing" xmlns:wp="http://schemas.openxmlformats.org/drawingml/2006/wordprocessingDrawing" xmlns:w10="urn:schemas-microsoft-com:office:word" xmlns:w="http://schemas.openxmlformats.org/wordprocessingml/2006/main" xmlns:w14="http://schemas.microsoft.com/office/word/2010/wordml" xmlns:w15="http://schemas.microsoft.com/office/word/2012/wordml" xmlns:w16cid="http://schemas.microsoft.com/office/word/2016/wordml/cid" xmlns:w16se="http://schemas.microsoft.com/office/word/2015/wordml/symex" xmlns:wpg="http://schemas.microsoft.com/office/word/2010/wordprocessingGroup" xmlns:wpi="http://schemas.microsoft.com/office/word/2010/wordprocessingInk" xmlns:wne="http://schemas.microsoft.com/office/word/2006/wordml" xmlns:wps="http://schemas.microsoft.com/office/word/2010/wordprocessingShape" mc:Ignorable="w14 w15 w16se w16cid wp14">
   <w:body>
     <w:p>
       <w:pPr>
@@ -55,7 +55,7 @@
                           </pic:cNvPicPr>
                         </pic:nvPicPr>
                         <pic:blipFill>
-                          <a:blip r:embed="rId5"/>
+                          <a:blip r:embed="rId6"/>
                           <a:stretch>
                             <a:fillRect/>
                           </a:stretch>
@@ -746,7 +746,7 @@
               </wp:anchor>
             </w:drawing>
           </mc:Choice>
-          <mc:Fallback>
+          <mc:Fallback xmlns:w16sdtdh="http://schemas.microsoft.com/office/word/2020/wordml/sdtdatahash" xmlns:w16="http://schemas.microsoft.com/office/word/2018/wordml" xmlns:w16cex="http://schemas.microsoft.com/office/word/2018/wordml/cex" xmlns:oel="http://schemas.microsoft.com/office/2019/extlst">
             <w:pict>
               <v:group w14:anchorId="1E7A2643" id="Group 2" o:spid="_x0000_s1026" style="position:absolute;margin-left:-54.75pt;margin-top:-55.5pt;width:559.25pt;height:702.75pt;z-index:251659264" coordsize="11185,15595" o:gfxdata="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">
                 <v:shapetype id="_x0000_t75" coordsize="21600,21600" o:spt="75" o:preferrelative="t" path="m@4@5l@4@11@9@11@9@5xe" filled="f" stroked="f">
@@ -769,7 +769,7 @@
                   <o:lock v:ext="edit" aspectratio="t"/>
                 </v:shapetype>
                 <v:shape id="Picture 2" o:spid="_x0000_s1027" type="#_x0000_t75" style="position:absolute;left:418;top:437;width:2353;height:1514;visibility:visible;mso-wrap-style:square" o:gfxdata="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">
-                  <v:imagedata r:id="rId6" o:title=""/>
+                  <v:imagedata r:id="rId7" o:title=""/>
                   <v:path arrowok="t"/>
                 </v:shape>
                 <v:shape id="FreeForm 7" o:spid="_x0000_s1028" style="position:absolute;width:11185;height:15595;visibility:visible;mso-wrap-style:square;v-text-anchor:top" coordsize="11185,15595" o:gfxdata="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" path="m11157,l27,,,27,,15567r27,27l11157,15594r27,-27l33,15567r-6,-6l33,15561r,-5l27,15550r6,l33,15545r-6,-6l33,15539,33,55r-6,l33,49r,-5l27,44r6,-6l33,32r-6,l33,27r11151,l11157,xm33,15561r-6,l33,15567r,-6xm38,15561r-5,l33,15567r11,l38,15561xm49,15561r-5,l44,15567r11,l49,15561xm55,27l44,38r,15518l55,15567,55,27xm11129,15561r-11074,l55,15567r11074,l11129,15561xm11129,27r,15540l11140,15556r,-15518l11129,27xm11140,15561r-5,l11129,15567r11,l11140,15561xm11151,15561r-5,l11140,15567r11,l11151,15561xm11184,15539r-27,l11151,15545r,5l11157,15550r-6,6l11151,15567r6,-6l11184,15561r,-22xm11184,15561r-27,l11151,15567r33,l11184,15561xm38,15550r-5,l33,15556r5,5l44,15561r,-5l38,15550xm11151,15550r-5,l11140,15556r,5l11146,15561r5,-5l11151,15550xm44,15539r-11,l33,15545r5,5l44,15550r,-11xm11129,15539r-11074,l55,15550r11074,l11129,15539xm11151,15539r-11,l11140,15550r6,l11151,15545r,-6xm11151,49r,15496l11157,15539r27,l11184,55r-27,l11151,49xm33,15539r-6,l33,15545r,-6xm33,49r-6,6l33,55r,-6xm44,44r-6,l33,49r,6l44,55r,-11xm11129,44l55,44r,11l11129,55r,-11xm11146,44r-6,l11140,55r11,l11151,49r-5,-5xm11151,27r,11l11157,44r-6,l11151,49r6,6l11184,55r,-23l11157,32r-6,-5xm44,32r-6,l33,38r,6l38,44r5,-6l44,32xm11146,32r-6,l11140,38r6,6l11151,44r,-6l11146,32xm33,27r-6,5l33,32r,-5xm44,27r-11,l33,32r5,l44,27xm55,27r-11,l44,32r5,l55,27xm11129,27l55,27r,5l11129,32r,-5xm11140,27r-11,l11135,32r5,l11140,27xm11151,27r-11,l11146,32r5,l11151,27xm11184,27r-33,l11157,32r27,l11184,27xe" fillcolor="black" stroked="f">
@@ -887,7 +887,7 @@
               </wp:anchor>
             </w:drawing>
           </mc:Choice>
-          <mc:Fallback>
+          <mc:Fallback xmlns:w16sdtdh="http://schemas.microsoft.com/office/word/2020/wordml/sdtdatahash" xmlns:w16="http://schemas.microsoft.com/office/word/2018/wordml" xmlns:w16cex="http://schemas.microsoft.com/office/word/2018/wordml/cex" xmlns:oel="http://schemas.microsoft.com/office/2019/extlst">
             <w:pict>
               <v:line w14:anchorId="4FD9A0AF" id="Straight Connector 22" o:spid="_x0000_s1026" style="position:absolute;flip:y;z-index:251662336;visibility:visible;mso-wrap-style:square;mso-width-percent:0;mso-height-percent:0;mso-wrap-distance-left:9pt;mso-wrap-distance-top:0;mso-wrap-distance-right:9pt;mso-wrap-distance-bottom:0;mso-position-horizontal:absolute;mso-position-horizontal-relative:text;mso-position-vertical:absolute;mso-position-vertical-relative:text;mso-width-percent:0;mso-height-percent:0;mso-width-relative:page;mso-height-relative:page" from="-29.5pt,27.7pt" to="505pt,28.2pt" o:gfxdata="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" strokecolor="black [3200]" strokeweight="1.5pt">
                 <v:stroke joinstyle="miter"/>
@@ -921,7 +921,7 @@
                 </wp:cNvGraphicFramePr>
                 <a:graphic xmlns:a="http://schemas.openxmlformats.org/drawingml/2006/main">
                   <a:graphicData uri="http://schemas.microsoft.com/office/word/2010/wordprocessingInk">
-                    <w14:contentPart bwMode="auto" r:id="rId7">
+                    <w14:contentPart bwMode="auto" r:id="rId8">
                       <w14:nvContentPartPr>
                         <w14:cNvContentPartPr>
                           <a14:cpLocks xmlns:a14="http://schemas.microsoft.com/office/drawing/2010/main" noRot="1" noChangeAspect="1" noEditPoints="1" noChangeArrowheads="1" noChangeShapeType="1"/>
@@ -943,7 +943,7 @@
               </wp:anchor>
             </w:drawing>
           </mc:Choice>
-          <mc:Fallback>
+          <mc:Fallback xmlns:w16sdtdh="http://schemas.microsoft.com/office/word/2020/wordml/sdtdatahash" xmlns:w16="http://schemas.microsoft.com/office/word/2018/wordml" xmlns:w16cex="http://schemas.microsoft.com/office/word/2018/wordml/cex" xmlns:oel="http://schemas.microsoft.com/office/2019/extlst">
             <w:pict>
               <v:shape w14:anchorId="44BD55D4" id="Ink 21" o:spid="_x0000_s1026" type="#_x0000_t75" style="position:absolute;margin-left:215.8pt;margin-top:7.95pt;width:1.5pt;height:1.5pt;z-index:251661312;visibility:visible;mso-wrap-style:square;mso-width-percent:0;mso-height-percent:0;mso-wrap-distance-left:9pt;mso-wrap-distance-top:0;mso-wrap-distance-right:9pt;mso-wrap-distance-bottom:0;mso-position-horizontal:absolute;mso-position-horizontal-relative:text;mso-position-vertical:absolute;mso-position-vertical-relative:text;mso-width-percent:0;mso-height-percent:0;mso-width-relative:page;mso-height-relative:page" o:gfxdata="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">
                 <o:lock v:ext="edit" rotation="t" verticies="t" shapetype="t"/>
@@ -1090,7 +1090,7 @@
               </wp:anchor>
             </w:drawing>
           </mc:Choice>
-          <mc:Fallback>
+          <mc:Fallback xmlns:w16sdtdh="http://schemas.microsoft.com/office/word/2020/wordml/sdtdatahash" xmlns:w16="http://schemas.microsoft.com/office/word/2018/wordml" xmlns:w16cex="http://schemas.microsoft.com/office/word/2018/wordml/cex" xmlns:oel="http://schemas.microsoft.com/office/2019/extlst">
             <w:pict>
               <v:shape w14:anchorId="76FABD8D" id="Freeform 23" o:spid="_x0000_s1026" style="position:absolute;margin-left:-73.9pt;margin-top:278.15pt;width:1.7pt;height:1.5pt;z-index:251664384;visibility:visible;mso-wrap-style:square;mso-width-percent:0;mso-height-percent:0;mso-wrap-distance-left:9pt;mso-wrap-distance-top:0;mso-wrap-distance-right:9pt;mso-wrap-distance-bottom:0;mso-position-horizontal:absolute;mso-position-horizontal-relative:text;mso-position-vertical:absolute;mso-position-vertical-relative:text;mso-width-percent:0;mso-height-percent:0;mso-width-relative:page;mso-height-relative:page;v-text-anchor:top" coordsize="8,1" o:gfxdata="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" path="m7,c4,,2,,,e" filled="f" strokeweight=".5mm">
                 <v:stroke endcap="round"/>
@@ -1262,35 +1262,7 @@
               <w:rPr>
                 <w:sz w:val="24"/>
               </w:rPr>
-              <w:t xml:space="preserve">590 </w:t>
-            </w:r>
-            <w:proofErr w:type="spellStart"/>
-            <w:r>
-              <w:rPr>
-                <w:sz w:val="24"/>
-              </w:rPr>
-              <w:t>Cach</w:t>
-            </w:r>
-            <w:proofErr w:type="spellEnd"/>
-            <w:r>
-              <w:rPr>
-                <w:sz w:val="24"/>
-              </w:rPr>
-              <w:t xml:space="preserve"> </w:t>
-            </w:r>
-            <w:proofErr w:type="spellStart"/>
-            <w:r>
-              <w:rPr>
-                <w:sz w:val="24"/>
-              </w:rPr>
-              <w:t>Mang</w:t>
-            </w:r>
-            <w:proofErr w:type="spellEnd"/>
-            <w:r>
-              <w:rPr>
-                <w:sz w:val="24"/>
-              </w:rPr>
-              <w:t xml:space="preserve"> Thang Tam,</w:t>
+              <w:t>590 Cach Mang Thang Tam,</w:t>
             </w:r>
           </w:p>
           <w:p>
@@ -1593,19 +1565,11 @@
                 <w:sz w:val="24"/>
               </w:rPr>
             </w:pPr>
-            <w:proofErr w:type="spellStart"/>
             <w:r>
               <w:rPr>
                 <w:sz w:val="24"/>
               </w:rPr>
-              <w:t>Luu</w:t>
-            </w:r>
-            <w:proofErr w:type="spellEnd"/>
-            <w:r>
-              <w:rPr>
-                <w:sz w:val="24"/>
-              </w:rPr>
-              <w:t xml:space="preserve"> Thanh Sang</w:t>
+              <w:t>Luu Thanh Sang</w:t>
             </w:r>
           </w:p>
         </w:tc>
@@ -1779,33 +1743,11 @@
                 <w:sz w:val="24"/>
               </w:rPr>
             </w:pPr>
-            <w:proofErr w:type="spellStart"/>
             <w:r>
               <w:rPr>
                 <w:sz w:val="24"/>
               </w:rPr>
-              <w:t>Luu</w:t>
-            </w:r>
-            <w:proofErr w:type="spellEnd"/>
-            <w:r>
-              <w:rPr>
-                <w:sz w:val="24"/>
-              </w:rPr>
-              <w:t xml:space="preserve"> </w:t>
-            </w:r>
-            <w:proofErr w:type="spellStart"/>
-            <w:r>
-              <w:rPr>
-                <w:sz w:val="24"/>
-              </w:rPr>
-              <w:t>Huy</w:t>
-            </w:r>
-            <w:proofErr w:type="spellEnd"/>
-            <w:r>
-              <w:rPr>
-                <w:sz w:val="24"/>
-              </w:rPr>
-              <w:t xml:space="preserve"> Hoang </w:t>
+              <w:t xml:space="preserve">Luu Huy Hoang </w:t>
             </w:r>
           </w:p>
         </w:tc>
@@ -2627,7 +2569,7 @@
               </wp:anchor>
             </w:drawing>
           </mc:Choice>
-          <mc:Fallback>
+          <mc:Fallback xmlns:w16sdtdh="http://schemas.microsoft.com/office/word/2020/wordml/sdtdatahash" xmlns:w16="http://schemas.microsoft.com/office/word/2018/wordml" xmlns:w16cex="http://schemas.microsoft.com/office/word/2018/wordml/cex" xmlns:oel="http://schemas.microsoft.com/office/2019/extlst">
             <w:pict>
               <v:group w14:anchorId="1C4D59FB" id="Group 8" o:spid="_x0000_s1026" style="position:absolute;margin-left:0;margin-top:-53.4pt;width:559.25pt;height:704.25pt;z-index:251666432;mso-position-horizontal:center;mso-position-horizontal-relative:margin" coordsize="11185,15596" o:gfxdata="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">
                 <v:line id="Line 10" o:spid="_x0000_s1027" style="position:absolute;visibility:visible;mso-wrap-style:square" from="359,13346" to="10441,13346" o:connectortype="straight" o:gfxdata="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" strokeweight="1.08pt"/>
@@ -2682,7 +2624,6 @@
           <w:sz w:val="24"/>
         </w:rPr>
       </w:pPr>
-      <w:proofErr w:type="spellStart"/>
       <w:r>
         <w:rPr>
           <w:rStyle w:val="Strong"/>
@@ -2690,17 +2631,7 @@
           <w:color w:val="0D0D0D" w:themeColor="text1" w:themeTint="F2"/>
           <w:sz w:val="24"/>
         </w:rPr>
-        <w:t>Luu</w:t>
-      </w:r>
-      <w:proofErr w:type="spellEnd"/>
-      <w:r>
-        <w:rPr>
-          <w:rStyle w:val="Strong"/>
-          <w:rFonts w:cs="Arial"/>
-          <w:color w:val="0D0D0D" w:themeColor="text1" w:themeTint="F2"/>
-          <w:sz w:val="24"/>
-        </w:rPr>
-        <w:t xml:space="preserve"> Thanh Sang</w:t>
+        <w:t>Luu Thanh Sang</w:t>
       </w:r>
       <w:r>
         <w:rPr>
@@ -2744,7 +2675,6 @@
       </w:r>
     </w:p>
     <w:p>
-      <w:proofErr w:type="spellStart"/>
       <w:r>
         <w:rPr>
           <w:rStyle w:val="Strong"/>
@@ -2752,37 +2682,7 @@
           <w:color w:val="0D0D0D" w:themeColor="text1" w:themeTint="F2"/>
           <w:sz w:val="24"/>
         </w:rPr>
-        <w:t>Luu</w:t>
-      </w:r>
-      <w:proofErr w:type="spellEnd"/>
-      <w:r>
-        <w:rPr>
-          <w:rStyle w:val="Strong"/>
-          <w:rFonts w:cs="Arial"/>
-          <w:color w:val="0D0D0D" w:themeColor="text1" w:themeTint="F2"/>
-          <w:sz w:val="24"/>
-        </w:rPr>
-        <w:t xml:space="preserve"> </w:t>
-      </w:r>
-      <w:proofErr w:type="spellStart"/>
-      <w:r>
-        <w:rPr>
-          <w:rStyle w:val="Strong"/>
-          <w:rFonts w:cs="Arial"/>
-          <w:color w:val="0D0D0D" w:themeColor="text1" w:themeTint="F2"/>
-          <w:sz w:val="24"/>
-        </w:rPr>
-        <w:t>Huy</w:t>
-      </w:r>
-      <w:proofErr w:type="spellEnd"/>
-      <w:r>
-        <w:rPr>
-          <w:rStyle w:val="Strong"/>
-          <w:rFonts w:cs="Arial"/>
-          <w:color w:val="0D0D0D" w:themeColor="text1" w:themeTint="F2"/>
-          <w:sz w:val="24"/>
-        </w:rPr>
-        <w:t xml:space="preserve"> Hoang</w:t>
+        <w:t>Luu Huy Hoang</w:t>
       </w:r>
       <w:r>
         <w:rPr>
@@ -2953,20 +2853,7 @@
           <w:sz w:val="24"/>
         </w:rPr>
         <w:tab/>
-      </w:r>
-      <w:proofErr w:type="spellStart"/>
-      <w:r>
-        <w:rPr>
-          <w:sz w:val="24"/>
-        </w:rPr>
-        <w:t>Luu</w:t>
-      </w:r>
-      <w:proofErr w:type="spellEnd"/>
-      <w:r>
-        <w:rPr>
-          <w:sz w:val="24"/>
-        </w:rPr>
-        <w:t xml:space="preserve"> Thanh Sang</w:t>
+        <w:t>Luu Thanh Sang</w:t>
       </w:r>
       <w:r>
         <w:rPr>
@@ -3161,12 +3048,16 @@
     <w:p/>
     <w:p/>
     <w:p/>
+    <w:p/>
+    <w:p>
+      <w:bookmarkStart w:id="0" w:name="_GoBack"/>
+      <w:bookmarkEnd w:id="0"/>
+    </w:p>
     <w:p>
       <w:pPr>
         <w:pStyle w:val="Heading3"/>
       </w:pPr>
       <w:r>
-        <w:lastRenderedPageBreak/>
         <w:t>TABLE OF CONTENT</w:t>
       </w:r>
     </w:p>
@@ -3178,7 +3069,7 @@
           <w:lang w:bidi="ar-SA"/>
         </w:rPr>
       </w:pPr>
-      <w:hyperlink r:id="rId8" w:anchor="_Toc78753298" w:history="1">
+      <w:hyperlink r:id="rId9" w:anchor="_Toc78753298" w:history="1">
         <w:r>
           <w:rPr>
             <w:rStyle w:val="Emphasis"/>
@@ -3247,7 +3138,7 @@
           <w:rStyle w:val="Emphasis"/>
         </w:rPr>
       </w:pPr>
-      <w:hyperlink r:id="rId9" w:anchor="_Toc78753299" w:history="1">
+      <w:hyperlink r:id="rId10" w:anchor="_Toc78753299" w:history="1">
         <w:r>
           <w:rPr>
             <w:rStyle w:val="Emphasis"/>
@@ -3316,7 +3207,7 @@
           <w:rStyle w:val="Emphasis"/>
         </w:rPr>
       </w:pPr>
-      <w:hyperlink r:id="rId10" w:anchor="_Toc78753300" w:history="1">
+      <w:hyperlink r:id="rId11" w:anchor="_Toc78753300" w:history="1">
         <w:r>
           <w:rPr>
             <w:rStyle w:val="Emphasis"/>
@@ -3385,7 +3276,7 @@
           <w:rStyle w:val="Emphasis"/>
         </w:rPr>
       </w:pPr>
-      <w:hyperlink r:id="rId11" w:anchor="_Toc78753301" w:history="1">
+      <w:hyperlink r:id="rId12" w:anchor="_Toc78753301" w:history="1">
         <w:r>
           <w:rPr>
             <w:rStyle w:val="Emphasis"/>
@@ -3454,7 +3345,7 @@
           <w:rStyle w:val="Emphasis"/>
         </w:rPr>
       </w:pPr>
-      <w:hyperlink r:id="rId12" w:anchor="_Toc78753302" w:history="1">
+      <w:hyperlink r:id="rId13" w:anchor="_Toc78753302" w:history="1">
         <w:r>
           <w:rPr>
             <w:rStyle w:val="Emphasis"/>
@@ -3523,7 +3414,7 @@
           <w:rStyle w:val="Emphasis"/>
         </w:rPr>
       </w:pPr>
-      <w:hyperlink r:id="rId13" w:anchor="_Toc78753304" w:history="1">
+      <w:hyperlink r:id="rId14" w:anchor="_Toc78753304" w:history="1">
         <w:r>
           <w:rPr>
             <w:rStyle w:val="Emphasis"/>
@@ -3592,7 +3483,7 @@
           <w:rStyle w:val="Emphasis"/>
         </w:rPr>
       </w:pPr>
-      <w:hyperlink r:id="rId14" w:anchor="_Toc78753305" w:history="1">
+      <w:hyperlink r:id="rId15" w:anchor="_Toc78753305" w:history="1">
         <w:r>
           <w:rPr>
             <w:rStyle w:val="Emphasis"/>
@@ -3661,7 +3552,7 @@
           <w:rStyle w:val="Emphasis"/>
         </w:rPr>
       </w:pPr>
-      <w:hyperlink r:id="rId15" w:anchor="_Toc78753306" w:history="1">
+      <w:hyperlink r:id="rId16" w:anchor="_Toc78753306" w:history="1">
         <w:r>
           <w:rPr>
             <w:rStyle w:val="Emphasis"/>
@@ -3748,65 +3639,48 @@
     <w:p/>
     <w:p>
       <w:pPr>
-        <w:jc w:val="center"/>
-        <w:rPr>
-          <w:sz w:val="72"/>
-          <w:szCs w:val="72"/>
-        </w:rPr>
-      </w:pPr>
-      <w:r>
-        <w:rPr>
-          <w:sz w:val="72"/>
-          <w:szCs w:val="72"/>
-        </w:rPr>
+        <w:pStyle w:val="Heading2"/>
+        <w:rPr>
+          <w:b/>
+          <w:sz w:val="144"/>
+          <w:szCs w:val="144"/>
+        </w:rPr>
+      </w:pPr>
+      <w:r>
+        <w:rPr>
+          <w:b/>
+          <w:sz w:val="144"/>
+          <w:szCs w:val="144"/>
+        </w:rPr>
+        <w:t>Review 1</w:t>
+      </w:r>
+    </w:p>
+    <w:p>
+      <w:r>
+        <w:br w:type="page"/>
+      </w:r>
+    </w:p>
+    <w:p>
+      <w:pPr>
+        <w:pStyle w:val="Heading3"/>
+        <w:rPr>
+          <w:b w:val="0"/>
+          <w:sz w:val="30"/>
+        </w:rPr>
+      </w:pPr>
+      <w:r>
         <w:lastRenderedPageBreak/>
-        <w:t>REVIEW 1</w:t>
-      </w:r>
-    </w:p>
-    <w:p/>
-    <w:p/>
-    <w:p/>
-    <w:p/>
-    <w:p/>
-    <w:p/>
-    <w:p/>
-    <w:p/>
-    <w:p/>
-    <w:p/>
-    <w:p/>
-    <w:p/>
-    <w:p/>
-    <w:p/>
-    <w:p/>
-    <w:p/>
-    <w:p/>
-    <w:p/>
-    <w:p/>
-    <w:p/>
-    <w:p/>
-    <w:p/>
-    <w:p/>
-    <w:p/>
-    <w:p/>
-    <w:p/>
-    <w:p/>
-    <w:p/>
-    <w:p>
-      <w:pPr>
-        <w:pStyle w:val="Heading1"/>
-        <w:rPr>
-          <w:b/>
-        </w:rPr>
-      </w:pPr>
-      <w:bookmarkStart w:id="0" w:name="_Toc78753299"/>
-      <w:r>
-        <w:rPr>
-          <w:b/>
-        </w:rPr>
-        <w:lastRenderedPageBreak/>
-        <w:t>1. ACKNOWLEDGE</w:t>
-      </w:r>
-      <w:bookmarkEnd w:id="0"/>
+        <w:t>1</w:t>
+      </w:r>
+      <w:r>
+        <w:t xml:space="preserve">. </w:t>
+      </w:r>
+      <w:r>
+        <w:rPr>
+          <w:sz w:val="30"/>
+        </w:rPr>
+        <w:t>ACKNOWLEDGE</w:t>
+      </w:r>
     </w:p>
     <w:p>
       <w:pPr>
@@ -3858,71 +3732,46 @@
           <w:sz w:val="26"/>
           <w:szCs w:val="24"/>
         </w:rPr>
-        <w:t xml:space="preserve">Thirdly, we would also like to express my gratitude to all the staff members of my </w:t>
-      </w:r>
-      <w:proofErr w:type="spellStart"/>
-      <w:r>
+        <w:t>Thirdly, we would also like to express my gratitude to all the staff members of my center for not only providing me with the opportunity to work with them on this project, but also for their support and encouragement throughout the process.</w:t>
+      </w:r>
+    </w:p>
+    <w:p>
+      <w:pPr>
         <w:rPr>
           <w:sz w:val="26"/>
           <w:szCs w:val="24"/>
         </w:rPr>
-        <w:t>center</w:t>
-      </w:r>
-      <w:proofErr w:type="spellEnd"/>
+      </w:pPr>
       <w:r>
         <w:rPr>
           <w:sz w:val="26"/>
           <w:szCs w:val="24"/>
         </w:rPr>
-        <w:t xml:space="preserve"> for not only providing me with the opportunity to work with them on this project, but also for their support and encouragement throughout the process.</w:t>
-      </w:r>
-    </w:p>
-    <w:p>
-      <w:pPr>
-        <w:rPr>
-          <w:sz w:val="26"/>
-          <w:szCs w:val="24"/>
-        </w:rPr>
-      </w:pPr>
-      <w:r>
-        <w:rPr>
-          <w:sz w:val="26"/>
-          <w:szCs w:val="24"/>
-        </w:rPr>
         <w:t>Finally yet importantly, we wish to say a personal thank you to all our dear classmates and team members who are always willing to support us openly and enthusiastically.</w:t>
       </w:r>
     </w:p>
     <w:p>
       <w:pPr>
-        <w:pStyle w:val="Heading2"/>
-        <w:rPr>
-          <w:b/>
+        <w:pStyle w:val="Heading3"/>
+        <w:rPr>
+          <w:b w:val="0"/>
           <w:sz w:val="30"/>
-          <w:szCs w:val="28"/>
         </w:rPr>
       </w:pPr>
       <w:bookmarkStart w:id="1" w:name="_Toc78753300"/>
       <w:r>
-        <w:rPr>
-          <w:b/>
-          <w:sz w:val="28"/>
-        </w:rPr>
         <w:t xml:space="preserve">2. </w:t>
       </w:r>
       <w:r>
         <w:rPr>
-          <w:b/>
           <w:sz w:val="30"/>
-          <w:szCs w:val="28"/>
         </w:rPr>
         <w:t>INTRODUCTION</w:t>
       </w:r>
       <w:bookmarkEnd w:id="1"/>
       <w:r>
         <w:rPr>
-          <w:b/>
           <w:sz w:val="30"/>
-          <w:szCs w:val="28"/>
         </w:rPr>
         <w:t xml:space="preserve"> </w:t>
       </w:r>
@@ -4268,7 +4117,6 @@
         </w:rPr>
         <w:t xml:space="preserve"> easily without taking too much time.Moreover, It is a place that  provide quality </w:t>
       </w:r>
-      <w:proofErr w:type="spellStart"/>
       <w:r>
         <w:rPr>
           <w:sz w:val="26"/>
@@ -4285,7 +4133,6 @@
         </w:rPr>
         <w:t>,products</w:t>
       </w:r>
-      <w:proofErr w:type="spellEnd"/>
       <w:r>
         <w:rPr>
           <w:sz w:val="26"/>
@@ -4473,14 +4320,12 @@
         </w:rPr>
         <w:t xml:space="preserve">about </w:t>
       </w:r>
-      <w:proofErr w:type="spellStart"/>
       <w:r>
         <w:rPr>
           <w:sz w:val="24"/>
         </w:rPr>
         <w:t>pop,jazz</w:t>
       </w:r>
-      <w:proofErr w:type="spellEnd"/>
       <w:r>
         <w:rPr>
           <w:sz w:val="24"/>
@@ -4778,69 +4623,44 @@
     </w:p>
     <w:p>
       <w:pPr>
-        <w:pStyle w:val="Heading2"/>
+        <w:pStyle w:val="Heading3"/>
+        <w:rPr>
+          <w:b w:val="0"/>
+        </w:rPr>
+      </w:pPr>
+      <w:r>
+        <w:t>3</w:t>
+      </w:r>
+      <w:r>
+        <w:rPr>
+          <w:sz w:val="30"/>
+        </w:rPr>
+        <w:t>. PROBLEM DEFINITION</w:t>
+      </w:r>
+      <w:r>
+        <w:t xml:space="preserve"> </w:t>
+      </w:r>
+    </w:p>
+    <w:p>
+      <w:pPr>
         <w:rPr>
           <w:b/>
-          <w:sz w:val="28"/>
-        </w:rPr>
-      </w:pPr>
-      <w:r>
-        <w:rPr>
-          <w:b/>
-          <w:sz w:val="28"/>
-        </w:rPr>
-        <w:t>3</w:t>
-      </w:r>
-      <w:r>
-        <w:rPr>
-          <w:b/>
-          <w:sz w:val="30"/>
-          <w:szCs w:val="28"/>
-        </w:rPr>
-        <w:t>. PROBLEM DEFINITION</w:t>
-      </w:r>
-      <w:r>
-        <w:rPr>
-          <w:b/>
-          <w:sz w:val="28"/>
+          <w:sz w:val="24"/>
+        </w:rPr>
+      </w:pPr>
+      <w:r>
+        <w:rPr>
+          <w:sz w:val="24"/>
+        </w:rPr>
+        <w:t>After analyzing the project specifications of</w:t>
+      </w:r>
+      <w:r>
+        <w:rPr>
+          <w:sz w:val="24"/>
+          <w:lang w:val="vi-VN"/>
         </w:rPr>
         <w:t xml:space="preserve"> </w:t>
       </w:r>
-    </w:p>
-    <w:p>
-      <w:pPr>
-        <w:rPr>
-          <w:b/>
-          <w:sz w:val="24"/>
-        </w:rPr>
-      </w:pPr>
-      <w:r>
-        <w:rPr>
-          <w:sz w:val="24"/>
-        </w:rPr>
-        <w:t xml:space="preserve">After </w:t>
-      </w:r>
-      <w:proofErr w:type="spellStart"/>
-      <w:r>
-        <w:rPr>
-          <w:sz w:val="24"/>
-        </w:rPr>
-        <w:t>analyzing</w:t>
-      </w:r>
-      <w:proofErr w:type="spellEnd"/>
-      <w:r>
-        <w:rPr>
-          <w:sz w:val="24"/>
-        </w:rPr>
-        <w:t xml:space="preserve"> the project specifications of</w:t>
-      </w:r>
-      <w:r>
-        <w:rPr>
-          <w:sz w:val="24"/>
-          <w:lang w:val="vi-VN"/>
-        </w:rPr>
-        <w:t xml:space="preserve"> </w:t>
-      </w:r>
       <w:r>
         <w:rPr>
           <w:sz w:val="24"/>
@@ -4854,7 +4674,6 @@
         </w:rPr>
         <w:t xml:space="preserve">, to fulfil </w:t>
       </w:r>
-      <w:proofErr w:type="spellStart"/>
       <w:r>
         <w:rPr>
           <w:sz w:val="26"/>
@@ -4863,7 +4682,6 @@
         </w:rPr>
         <w:t>customers’s</w:t>
       </w:r>
-      <w:proofErr w:type="spellEnd"/>
       <w:r>
         <w:rPr>
           <w:sz w:val="24"/>
@@ -4873,7 +4691,7 @@
     </w:p>
     <w:p>
       <w:pPr>
-        <w:pStyle w:val="Heading3"/>
+        <w:pStyle w:val="Heading4"/>
       </w:pPr>
       <w:bookmarkStart w:id="2" w:name="_Toc61390447"/>
       <w:r>
@@ -4956,14 +4774,7 @@
         <w:rPr>
           <w:sz w:val="24"/>
         </w:rPr>
-        <w:t xml:space="preserve">view </w:t>
-      </w:r>
-      <w:proofErr w:type="spellStart"/>
-      <w:r>
-        <w:rPr>
-          <w:sz w:val="24"/>
-        </w:rPr>
-        <w:t>MV</w:t>
+        <w:t>view MV</w:t>
       </w:r>
       <w:r>
         <w:rPr>
@@ -4975,14 +4786,7 @@
         <w:rPr>
           <w:sz w:val="24"/>
         </w:rPr>
-        <w:t>buy</w:t>
-      </w:r>
-      <w:proofErr w:type="spellEnd"/>
-      <w:r>
-        <w:rPr>
-          <w:sz w:val="24"/>
-        </w:rPr>
-        <w:t xml:space="preserve"> </w:t>
+        <w:t xml:space="preserve">buy </w:t>
       </w:r>
       <w:r>
         <w:rPr>
@@ -5019,7 +4823,7 @@
     </w:p>
     <w:p>
       <w:pPr>
-        <w:pStyle w:val="Heading3"/>
+        <w:pStyle w:val="Heading4"/>
       </w:pPr>
       <w:bookmarkStart w:id="3" w:name="_Toc61390448"/>
       <w:r>
@@ -5473,38 +5277,29 @@
     </w:p>
     <w:p>
       <w:pPr>
-        <w:pStyle w:val="Heading2"/>
-        <w:rPr>
-          <w:b/>
+        <w:pStyle w:val="Heading3"/>
+        <w:rPr>
+          <w:b w:val="0"/>
           <w:sz w:val="30"/>
-          <w:szCs w:val="28"/>
         </w:rPr>
       </w:pPr>
       <w:bookmarkStart w:id="4" w:name="_Toc78753302"/>
       <w:bookmarkStart w:id="5" w:name="_Toc61824785"/>
       <w:bookmarkStart w:id="6" w:name="_Toc61390449"/>
       <w:r>
-        <w:rPr>
-          <w:b/>
-          <w:sz w:val="28"/>
-        </w:rPr>
         <w:lastRenderedPageBreak/>
         <w:t xml:space="preserve">4. </w:t>
       </w:r>
       <w:r>
         <w:rPr>
-          <w:b/>
           <w:sz w:val="30"/>
-          <w:szCs w:val="28"/>
         </w:rPr>
         <w:t>CUSTOMER'S REQUIREMENTS SPECIFICATION</w:t>
       </w:r>
       <w:bookmarkEnd w:id="4"/>
       <w:r>
         <w:rPr>
-          <w:b/>
           <w:sz w:val="30"/>
-          <w:szCs w:val="28"/>
         </w:rPr>
         <w:t xml:space="preserve">S </w:t>
       </w:r>
@@ -5513,7 +5308,7 @@
     </w:p>
     <w:p>
       <w:pPr>
-        <w:pStyle w:val="Heading3"/>
+        <w:pStyle w:val="Heading4"/>
       </w:pPr>
       <w:bookmarkStart w:id="7" w:name="_Toc78753303"/>
       <w:bookmarkStart w:id="8" w:name="_Toc78752869"/>
@@ -5528,7 +5323,6 @@
         <w:rPr>
           <w:rStyle w:val="Heading2Char"/>
           <w:rFonts w:asciiTheme="minorHAnsi" w:hAnsiTheme="minorHAnsi"/>
-          <w:b w:val="0"/>
           <w:bCs/>
         </w:rPr>
         <w:t>CLIENT:</w:t>
@@ -5557,11 +5351,11 @@
     </w:p>
     <w:p>
       <w:pPr>
-        <w:pStyle w:val="Heading3"/>
+        <w:pStyle w:val="Heading4"/>
         <w:rPr>
           <w:rStyle w:val="Strong"/>
           <w:rFonts w:cstheme="majorBidi"/>
-          <w:b/>
+          <w:b w:val="0"/>
           <w:bCs w:val="0"/>
           <w:szCs w:val="26"/>
         </w:rPr>
@@ -5570,7 +5364,6 @@
         <w:rPr>
           <w:rStyle w:val="Strong"/>
           <w:rFonts w:cstheme="majorBidi"/>
-          <w:b/>
           <w:bCs w:val="0"/>
           <w:szCs w:val="26"/>
         </w:rPr>
@@ -5586,7 +5379,6 @@
         <w:rPr>
           <w:rStyle w:val="Strong"/>
           <w:rFonts w:cstheme="majorBidi"/>
-          <w:b/>
           <w:bCs w:val="0"/>
           <w:szCs w:val="26"/>
         </w:rPr>
@@ -5611,16 +5403,8 @@
         <w:rPr>
           <w:sz w:val="24"/>
         </w:rPr>
-        <w:t xml:space="preserve">listening </w:t>
-      </w:r>
-      <w:proofErr w:type="spellStart"/>
-      <w:r>
-        <w:rPr>
-          <w:sz w:val="24"/>
-        </w:rPr>
-        <w:t>mucic</w:t>
-      </w:r>
-      <w:proofErr w:type="spellEnd"/>
+        <w:t>listening mucic</w:t>
+      </w:r>
       <w:r>
         <w:rPr>
           <w:sz w:val="24"/>
@@ -5630,7 +5414,7 @@
     </w:p>
     <w:p>
       <w:pPr>
-        <w:pStyle w:val="Heading3"/>
+        <w:pStyle w:val="Heading4"/>
         <w:rPr>
           <w:sz w:val="26"/>
         </w:rPr>
@@ -5638,15 +5422,12 @@
       <w:r>
         <w:rPr>
           <w:rStyle w:val="Strong"/>
-          <w:b/>
-          <w:iCs/>
         </w:rPr>
         <w:t>Input to the system</w:t>
       </w:r>
       <w:r>
         <w:rPr>
           <w:rStyle w:val="Strong"/>
-          <w:iCs/>
         </w:rPr>
         <w:t>:</w:t>
       </w:r>
@@ -5789,13 +5570,11 @@
     </w:p>
     <w:p>
       <w:pPr>
-        <w:pStyle w:val="Heading3"/>
+        <w:pStyle w:val="Heading4"/>
       </w:pPr>
       <w:r>
         <w:rPr>
           <w:rStyle w:val="Strong"/>
-          <w:b/>
-          <w:iCs/>
           <w:sz w:val="28"/>
         </w:rPr>
         <w:t>Output from the system:</w:t>
@@ -6360,7 +6139,6 @@
           <w:sz w:val="26"/>
           <w:szCs w:val="24"/>
         </w:rPr>
-        <w:lastRenderedPageBreak/>
         <w:t xml:space="preserve">Music Mp3 </w:t>
       </w:r>
       <w:r>
@@ -6387,6 +6165,7 @@
         <w:rPr>
           <w:sz w:val="24"/>
         </w:rPr>
+        <w:lastRenderedPageBreak/>
         <w:t>Register customer account.</w:t>
       </w:r>
     </w:p>
@@ -7046,7 +6825,7 @@
     </w:p>
     <w:p>
       <w:pPr>
-        <w:pStyle w:val="Heading3"/>
+        <w:pStyle w:val="Heading4"/>
         <w:rPr>
           <w:sz w:val="24"/>
           <w:szCs w:val="24"/>
@@ -7058,26 +6837,25 @@
     </w:p>
     <w:p>
       <w:pPr>
-        <w:pStyle w:val="Heading4"/>
+        <w:pStyle w:val="Heading5"/>
         <w:rPr>
           <w:rStyle w:val="Strong"/>
           <w:rFonts w:cs="Arial"/>
           <w:b w:val="0"/>
-          <w:iCs w:val="0"/>
+          <w:iCs/>
           <w:sz w:val="24"/>
         </w:rPr>
       </w:pPr>
       <w:r>
         <w:rPr>
           <w:rStyle w:val="Strong"/>
-          <w:iCs w:val="0"/>
         </w:rPr>
         <w:t>Hardware</w:t>
       </w:r>
     </w:p>
     <w:p>
       <w:pPr>
-        <w:pStyle w:val="Heading5"/>
+        <w:pStyle w:val="Heading6"/>
         <w:rPr>
           <w:rStyle w:val="Strong"/>
           <w:rFonts w:cstheme="minorHAnsi"/>
@@ -7281,7 +7059,7 @@
     </w:p>
     <w:p>
       <w:pPr>
-        <w:pStyle w:val="Heading5"/>
+        <w:pStyle w:val="Heading6"/>
         <w:rPr>
           <w:rFonts w:asciiTheme="minorHAnsi" w:hAnsiTheme="minorHAnsi" w:cstheme="minorHAnsi"/>
           <w:color w:val="auto"/>
@@ -7534,7 +7312,7 @@
     </w:p>
     <w:p>
       <w:pPr>
-        <w:pStyle w:val="Heading4"/>
+        <w:pStyle w:val="Heading5"/>
         <w:rPr>
           <w:sz w:val="26"/>
         </w:rPr>
@@ -7542,14 +7320,13 @@
       <w:r>
         <w:rPr>
           <w:rStyle w:val="Strong"/>
-          <w:iCs w:val="0"/>
         </w:rPr>
         <w:t>Software</w:t>
       </w:r>
     </w:p>
     <w:p>
       <w:pPr>
-        <w:pStyle w:val="Heading5"/>
+        <w:pStyle w:val="Heading6"/>
         <w:rPr>
           <w:rStyle w:val="Strong"/>
           <w:rFonts w:cstheme="minorHAnsi"/>
@@ -7849,16 +7626,7 @@
     </w:tbl>
     <w:p>
       <w:pPr>
-        <w:pStyle w:val="Heading5"/>
-        <w:widowControl w:val="0"/>
-        <w:numPr>
-          <w:ilvl w:val="4"/>
-          <w:numId w:val="0"/>
-        </w:numPr>
-        <w:autoSpaceDE w:val="0"/>
-        <w:autoSpaceDN w:val="0"/>
-        <w:spacing w:before="240" w:after="120" w:line="240" w:lineRule="auto"/>
-        <w:jc w:val="both"/>
+        <w:pStyle w:val="Heading6"/>
         <w:rPr>
           <w:rFonts w:asciiTheme="minorHAnsi" w:eastAsia="Arial" w:hAnsiTheme="minorHAnsi" w:cstheme="minorHAnsi"/>
           <w:sz w:val="24"/>
@@ -8004,19 +7772,18 @@
     </w:p>
     <w:p>
       <w:pPr>
-        <w:pStyle w:val="Heading4"/>
+        <w:pStyle w:val="Heading5"/>
         <w:rPr>
           <w:rStyle w:val="Strong"/>
           <w:rFonts w:cs="Arial"/>
           <w:b w:val="0"/>
-          <w:iCs w:val="0"/>
+          <w:iCs/>
           <w:sz w:val="24"/>
         </w:rPr>
       </w:pPr>
       <w:r>
         <w:rPr>
           <w:rStyle w:val="Strong"/>
-          <w:iCs w:val="0"/>
         </w:rPr>
         <w:t>Development software</w:t>
       </w:r>
@@ -8047,19 +7814,11 @@
           <w:sz w:val="24"/>
         </w:rPr>
       </w:pPr>
-      <w:proofErr w:type="spellStart"/>
-      <w:r>
-        <w:rPr>
-          <w:sz w:val="24"/>
-        </w:rPr>
-        <w:t>SQl</w:t>
-      </w:r>
-      <w:proofErr w:type="spellEnd"/>
-      <w:r>
-        <w:rPr>
-          <w:sz w:val="24"/>
-        </w:rPr>
-        <w:t xml:space="preserve"> Server. </w:t>
+      <w:r>
+        <w:rPr>
+          <w:sz w:val="24"/>
+        </w:rPr>
+        <w:t xml:space="preserve">SQl Server. </w:t>
       </w:r>
     </w:p>
     <w:p>
@@ -8073,19 +7832,11 @@
           <w:sz w:val="24"/>
         </w:rPr>
       </w:pPr>
-      <w:proofErr w:type="spellStart"/>
-      <w:r>
-        <w:rPr>
-          <w:sz w:val="24"/>
-        </w:rPr>
-        <w:t>Netbeans</w:t>
-      </w:r>
-      <w:proofErr w:type="spellEnd"/>
-      <w:r>
-        <w:rPr>
-          <w:sz w:val="24"/>
-        </w:rPr>
-        <w:t xml:space="preserve">. </w:t>
+      <w:r>
+        <w:rPr>
+          <w:sz w:val="24"/>
+        </w:rPr>
+        <w:t xml:space="preserve">Netbeans. </w:t>
       </w:r>
     </w:p>
     <w:p>
@@ -8108,18 +7859,17 @@
     </w:p>
     <w:p>
       <w:pPr>
-        <w:pStyle w:val="Heading4"/>
+        <w:pStyle w:val="Heading5"/>
         <w:rPr>
           <w:rStyle w:val="Strong"/>
           <w:rFonts w:cs="Arial"/>
-          <w:iCs w:val="0"/>
+          <w:iCs/>
           <w:sz w:val="24"/>
         </w:rPr>
       </w:pPr>
       <w:r>
         <w:rPr>
           <w:rStyle w:val="Strong"/>
-          <w:iCs w:val="0"/>
         </w:rPr>
         <w:t>Technology</w:t>
       </w:r>
@@ -8186,15 +7936,12 @@
           <w:sz w:val="24"/>
         </w:rPr>
       </w:pPr>
-      <w:proofErr w:type="spellStart"/>
-      <w:r>
-        <w:rPr>
-          <w:sz w:val="24"/>
-        </w:rPr>
-        <w:lastRenderedPageBreak/>
+      <w:r>
+        <w:rPr>
+          <w:sz w:val="24"/>
+        </w:rPr>
         <w:t>Thymeleaf</w:t>
       </w:r>
-      <w:proofErr w:type="spellEnd"/>
     </w:p>
     <w:p>
       <w:pPr>
@@ -8245,12 +7992,11 @@
     </w:p>
     <w:p>
       <w:pPr>
-        <w:pStyle w:val="Heading2"/>
-        <w:rPr>
-          <w:rFonts w:asciiTheme="minorHAnsi" w:hAnsiTheme="minorHAnsi" w:cs="Arial"/>
-          <w:b/>
+        <w:pStyle w:val="Heading3"/>
+        <w:rPr>
+          <w:rFonts w:cs="Arial"/>
+          <w:b w:val="0"/>
           <w:bCs/>
-          <w:sz w:val="28"/>
           <w:szCs w:val="36"/>
         </w:rPr>
       </w:pPr>
@@ -8258,9 +8004,6 @@
       <w:bookmarkStart w:id="24" w:name="_Toc61824787"/>
       <w:bookmarkStart w:id="25" w:name="_Toc61390454"/>
       <w:r>
-        <w:rPr>
-          <w:sz w:val="28"/>
-        </w:rPr>
         <w:lastRenderedPageBreak/>
         <w:t>7</w:t>
       </w:r>
@@ -10458,23 +10201,7 @@
                 <w:b/>
                 <w:sz w:val="24"/>
               </w:rPr>
-              <w:t xml:space="preserve">                          </w:t>
-            </w:r>
-            <w:proofErr w:type="spellStart"/>
-            <w:r>
-              <w:rPr>
-                <w:b/>
-                <w:sz w:val="24"/>
-              </w:rPr>
-              <w:t>Luu</w:t>
-            </w:r>
-            <w:proofErr w:type="spellEnd"/>
-            <w:r>
-              <w:rPr>
-                <w:b/>
-                <w:sz w:val="24"/>
-              </w:rPr>
-              <w:t xml:space="preserve"> Thanh Sang</w:t>
+              <w:t xml:space="preserve">                          Luu Thanh Sang</w:t>
             </w:r>
           </w:p>
         </w:tc>
@@ -10500,7 +10227,6 @@
     </w:p>
     <w:p>
       <w:r>
-        <w:lastRenderedPageBreak/>
         <w:br w:type="page"/>
       </w:r>
     </w:p>
@@ -10522,7 +10248,7 @@
 </file>
 
 <file path=word/numbering.xml><?xml version="1.0" encoding="utf-8"?>
-<w:numbering xmlns:wpc="http://schemas.microsoft.com/office/word/2010/wordprocessingCanvas" xmlns:cx="http://schemas.microsoft.com/office/drawing/2014/chartex" xmlns:cx1="http://schemas.microsoft.com/office/drawing/2015/9/8/chartex" xmlns:cx2="http://schemas.microsoft.com/office/drawing/2015/10/21/chartex" xmlns:cx3="http://schemas.microsoft.com/office/drawing/2016/5/9/chartex" xmlns:cx4="http://schemas.microsoft.com/office/drawing/2016/5/10/chartex" xmlns:cx5="http://schemas.microsoft.com/office/drawing/2016/5/11/chartex" xmlns:cx6="http://schemas.microsoft.com/office/drawing/2016/5/12/chartex" xmlns:cx7="http://schemas.microsoft.com/office/drawing/2016/5/13/chartex" xmlns:cx8="http://schemas.microsoft.com/office/drawing/2016/5/14/chartex" xmlns:mc="http://schemas.openxmlformats.org/markup-compatibility/2006" xmlns:aink="http://schemas.microsoft.com/office/drawing/2016/ink" xmlns:am3d="http://schemas.microsoft.com/office/drawing/2017/model3d" xmlns:o="urn:schemas-microsoft-com:office:office" xmlns:oel="http://schemas.microsoft.com/office/2019/extlst" xmlns:r="http://schemas.openxmlformats.org/officeDocument/2006/relationships" xmlns:m="http://schemas.openxmlformats.org/officeDocument/2006/math" xmlns:v="urn:schemas-microsoft-com:vml" xmlns:wp14="http://schemas.microsoft.com/office/word/2010/wordprocessingDrawing" xmlns:wp="http://schemas.openxmlformats.org/drawingml/2006/wordprocessingDrawing" xmlns:w10="urn:schemas-microsoft-com:office:word" xmlns:w="http://schemas.openxmlformats.org/wordprocessingml/2006/main" xmlns:w14="http://schemas.microsoft.com/office/word/2010/wordml" xmlns:w15="http://schemas.microsoft.com/office/word/2012/wordml" xmlns:w16cex="http://schemas.microsoft.com/office/word/2018/wordml/cex" xmlns:w16cid="http://schemas.microsoft.com/office/word/2016/wordml/cid" xmlns:w16="http://schemas.microsoft.com/office/word/2018/wordml" xmlns:w16sdtdh="http://schemas.microsoft.com/office/word/2020/wordml/sdtdatahash" xmlns:w16se="http://schemas.microsoft.com/office/word/2015/wordml/symex" xmlns:wpg="http://schemas.microsoft.com/office/word/2010/wordprocessingGroup" xmlns:wpi="http://schemas.microsoft.com/office/word/2010/wordprocessingInk" xmlns:wne="http://schemas.microsoft.com/office/word/2006/wordml" xmlns:wps="http://schemas.microsoft.com/office/word/2010/wordprocessingShape" mc:Ignorable="w14 w15 w16se w16cid w16 w16cex w16sdtdh wp14">
+<w:numbering xmlns:wpc="http://schemas.microsoft.com/office/word/2010/wordprocessingCanvas" xmlns:cx="http://schemas.microsoft.com/office/drawing/2014/chartex" xmlns:cx1="http://schemas.microsoft.com/office/drawing/2015/9/8/chartex" xmlns:cx2="http://schemas.microsoft.com/office/drawing/2015/10/21/chartex" xmlns:cx3="http://schemas.microsoft.com/office/drawing/2016/5/9/chartex" xmlns:cx4="http://schemas.microsoft.com/office/drawing/2016/5/10/chartex" xmlns:cx5="http://schemas.microsoft.com/office/drawing/2016/5/11/chartex" xmlns:cx6="http://schemas.microsoft.com/office/drawing/2016/5/12/chartex" xmlns:cx7="http://schemas.microsoft.com/office/drawing/2016/5/13/chartex" xmlns:cx8="http://schemas.microsoft.com/office/drawing/2016/5/14/chartex" xmlns:mc="http://schemas.openxmlformats.org/markup-compatibility/2006" xmlns:aink="http://schemas.microsoft.com/office/drawing/2016/ink" xmlns:am3d="http://schemas.microsoft.com/office/drawing/2017/model3d" xmlns:o="urn:schemas-microsoft-com:office:office" xmlns:r="http://schemas.openxmlformats.org/officeDocument/2006/relationships" xmlns:m="http://schemas.openxmlformats.org/officeDocument/2006/math" xmlns:v="urn:schemas-microsoft-com:vml" xmlns:wp14="http://schemas.microsoft.com/office/word/2010/wordprocessingDrawing" xmlns:wp="http://schemas.openxmlformats.org/drawingml/2006/wordprocessingDrawing" xmlns:w10="urn:schemas-microsoft-com:office:word" xmlns:w="http://schemas.openxmlformats.org/wordprocessingml/2006/main" xmlns:w14="http://schemas.microsoft.com/office/word/2010/wordml" xmlns:w15="http://schemas.microsoft.com/office/word/2012/wordml" xmlns:w16cid="http://schemas.microsoft.com/office/word/2016/wordml/cid" xmlns:w16se="http://schemas.microsoft.com/office/word/2015/wordml/symex" xmlns:wpg="http://schemas.microsoft.com/office/word/2010/wordprocessingGroup" xmlns:wpi="http://schemas.microsoft.com/office/word/2010/wordprocessingInk" xmlns:wne="http://schemas.microsoft.com/office/word/2006/wordml" xmlns:wps="http://schemas.microsoft.com/office/word/2010/wordprocessingShape" mc:Ignorable="w14 w15 w16se w16cid wp14">
   <w:abstractNum w:abstractNumId="0" w15:restartNumberingAfterBreak="0">
     <w:nsid w:val="047701C7"/>
     <w:multiLevelType w:val="hybridMultilevel"/>
@@ -10952,6 +10678,95 @@
     </w:lvl>
   </w:abstractNum>
   <w:abstractNum w:abstractNumId="4" w15:restartNumberingAfterBreak="0">
+    <w:nsid w:val="20383F3F"/>
+    <w:multiLevelType w:val="hybridMultilevel"/>
+    <w:tmpl w:val="30C2E9F6"/>
+    <w:lvl w:ilvl="0" w:tplc="042A000F">
+      <w:start w:val="1"/>
+      <w:numFmt w:val="decimal"/>
+      <w:lvlText w:val="%1."/>
+      <w:lvlJc w:val="left"/>
+      <w:pPr>
+        <w:ind w:left="720" w:hanging="360"/>
+      </w:pPr>
+      <w:rPr>
+        <w:rFonts w:hint="default"/>
+      </w:rPr>
+    </w:lvl>
+    <w:lvl w:ilvl="1" w:tplc="042A0019" w:tentative="1">
+      <w:start w:val="1"/>
+      <w:numFmt w:val="lowerLetter"/>
+      <w:lvlText w:val="%2."/>
+      <w:lvlJc w:val="left"/>
+      <w:pPr>
+        <w:ind w:left="1440" w:hanging="360"/>
+      </w:pPr>
+    </w:lvl>
+    <w:lvl w:ilvl="2" w:tplc="042A001B" w:tentative="1">
+      <w:start w:val="1"/>
+      <w:numFmt w:val="lowerRoman"/>
+      <w:lvlText w:val="%3."/>
+      <w:lvlJc w:val="right"/>
+      <w:pPr>
+        <w:ind w:left="2160" w:hanging="180"/>
+      </w:pPr>
+    </w:lvl>
+    <w:lvl w:ilvl="3" w:tplc="042A000F" w:tentative="1">
+      <w:start w:val="1"/>
+      <w:numFmt w:val="decimal"/>
+      <w:lvlText w:val="%4."/>
+      <w:lvlJc w:val="left"/>
+      <w:pPr>
+        <w:ind w:left="2880" w:hanging="360"/>
+      </w:pPr>
+    </w:lvl>
+    <w:lvl w:ilvl="4" w:tplc="042A0019" w:tentative="1">
+      <w:start w:val="1"/>
+      <w:numFmt w:val="lowerLetter"/>
+      <w:lvlText w:val="%5."/>
+      <w:lvlJc w:val="left"/>
+      <w:pPr>
+        <w:ind w:left="3600" w:hanging="360"/>
+      </w:pPr>
+    </w:lvl>
+    <w:lvl w:ilvl="5" w:tplc="042A001B" w:tentative="1">
+      <w:start w:val="1"/>
+      <w:numFmt w:val="lowerRoman"/>
+      <w:lvlText w:val="%6."/>
+      <w:lvlJc w:val="right"/>
+      <w:pPr>
+        <w:ind w:left="4320" w:hanging="180"/>
+      </w:pPr>
+    </w:lvl>
+    <w:lvl w:ilvl="6" w:tplc="042A000F" w:tentative="1">
+      <w:start w:val="1"/>
+      <w:numFmt w:val="decimal"/>
+      <w:lvlText w:val="%7."/>
+      <w:lvlJc w:val="left"/>
+      <w:pPr>
+        <w:ind w:left="5040" w:hanging="360"/>
+      </w:pPr>
+    </w:lvl>
+    <w:lvl w:ilvl="7" w:tplc="042A0019" w:tentative="1">
+      <w:start w:val="1"/>
+      <w:numFmt w:val="lowerLetter"/>
+      <w:lvlText w:val="%8."/>
+      <w:lvlJc w:val="left"/>
+      <w:pPr>
+        <w:ind w:left="5760" w:hanging="360"/>
+      </w:pPr>
+    </w:lvl>
+    <w:lvl w:ilvl="8" w:tplc="042A001B" w:tentative="1">
+      <w:start w:val="1"/>
+      <w:numFmt w:val="lowerRoman"/>
+      <w:lvlText w:val="%9."/>
+      <w:lvlJc w:val="right"/>
+      <w:pPr>
+        <w:ind w:left="6480" w:hanging="180"/>
+      </w:pPr>
+    </w:lvl>
+  </w:abstractNum>
+  <w:abstractNum w:abstractNumId="5" w15:restartNumberingAfterBreak="0">
     <w:nsid w:val="284B05F8"/>
     <w:multiLevelType w:val="hybridMultilevel"/>
     <w:tmpl w:val="774C1524"/>
@@ -11063,7 +10878,7 @@
       </w:rPr>
     </w:lvl>
   </w:abstractNum>
-  <w:abstractNum w:abstractNumId="5" w15:restartNumberingAfterBreak="0">
+  <w:abstractNum w:abstractNumId="6" w15:restartNumberingAfterBreak="0">
     <w:nsid w:val="2A9559A6"/>
     <w:multiLevelType w:val="hybridMultilevel"/>
     <w:tmpl w:val="1138E5C6"/>
@@ -11176,7 +10991,7 @@
       </w:rPr>
     </w:lvl>
   </w:abstractNum>
-  <w:abstractNum w:abstractNumId="6" w15:restartNumberingAfterBreak="0">
+  <w:abstractNum w:abstractNumId="7" w15:restartNumberingAfterBreak="0">
     <w:nsid w:val="3AE22D5F"/>
     <w:multiLevelType w:val="hybridMultilevel"/>
     <w:tmpl w:val="C414A630"/>
@@ -11289,7 +11104,7 @@
       </w:rPr>
     </w:lvl>
   </w:abstractNum>
-  <w:abstractNum w:abstractNumId="7" w15:restartNumberingAfterBreak="0">
+  <w:abstractNum w:abstractNumId="8" w15:restartNumberingAfterBreak="0">
     <w:nsid w:val="4DFB5008"/>
     <w:multiLevelType w:val="hybridMultilevel"/>
     <w:tmpl w:val="068C8078"/>
@@ -11402,7 +11217,7 @@
       </w:rPr>
     </w:lvl>
   </w:abstractNum>
-  <w:abstractNum w:abstractNumId="8" w15:restartNumberingAfterBreak="0">
+  <w:abstractNum w:abstractNumId="9" w15:restartNumberingAfterBreak="0">
     <w:nsid w:val="4F62356D"/>
     <w:multiLevelType w:val="hybridMultilevel"/>
     <w:tmpl w:val="5D02A57A"/>
@@ -11491,7 +11306,7 @@
       </w:pPr>
     </w:lvl>
   </w:abstractNum>
-  <w:abstractNum w:abstractNumId="9" w15:restartNumberingAfterBreak="0">
+  <w:abstractNum w:abstractNumId="10" w15:restartNumberingAfterBreak="0">
     <w:nsid w:val="5E45489C"/>
     <w:multiLevelType w:val="hybridMultilevel"/>
     <w:tmpl w:val="BA7A75BA"/>
@@ -11604,7 +11419,7 @@
       </w:rPr>
     </w:lvl>
   </w:abstractNum>
-  <w:abstractNum w:abstractNumId="10" w15:restartNumberingAfterBreak="0">
+  <w:abstractNum w:abstractNumId="11" w15:restartNumberingAfterBreak="0">
     <w:nsid w:val="7566135F"/>
     <w:multiLevelType w:val="hybridMultilevel"/>
     <w:tmpl w:val="A7A268A0"/>
@@ -11717,10 +11532,10 @@
       </w:rPr>
     </w:lvl>
   </w:abstractNum>
-  <w:num w:numId="1" w16cid:durableId="342823233">
+  <w:num w:numId="1">
     <w:abstractNumId w:val="3"/>
   </w:num>
-  <w:num w:numId="2" w16cid:durableId="2006470234">
+  <w:num w:numId="2">
     <w:abstractNumId w:val="0"/>
     <w:lvlOverride w:ilvl="0"/>
     <w:lvlOverride w:ilvl="1">
@@ -11748,8 +11563,8 @@
       <w:startOverride w:val="1"/>
     </w:lvlOverride>
   </w:num>
-  <w:num w:numId="3" w16cid:durableId="46683914">
-    <w:abstractNumId w:val="8"/>
+  <w:num w:numId="3">
+    <w:abstractNumId w:val="9"/>
     <w:lvlOverride w:ilvl="0"/>
     <w:lvlOverride w:ilvl="1">
       <w:startOverride w:val="1"/>
@@ -11776,38 +11591,41 @@
       <w:startOverride w:val="1"/>
     </w:lvlOverride>
   </w:num>
-  <w:num w:numId="4" w16cid:durableId="1539858492">
+  <w:num w:numId="4">
+    <w:abstractNumId w:val="10"/>
+  </w:num>
+  <w:num w:numId="5">
+    <w:abstractNumId w:val="1"/>
+  </w:num>
+  <w:num w:numId="6">
+    <w:abstractNumId w:val="2"/>
+  </w:num>
+  <w:num w:numId="7">
+    <w:abstractNumId w:val="8"/>
+  </w:num>
+  <w:num w:numId="8">
+    <w:abstractNumId w:val="5"/>
+  </w:num>
+  <w:num w:numId="9">
+    <w:abstractNumId w:val="7"/>
+  </w:num>
+  <w:num w:numId="10">
+    <w:abstractNumId w:val="11"/>
+  </w:num>
+  <w:num w:numId="11">
+    <w:abstractNumId w:val="6"/>
+  </w:num>
+  <w:num w:numId="12">
     <w:abstractNumId w:val="9"/>
   </w:num>
-  <w:num w:numId="5" w16cid:durableId="1429807243">
-    <w:abstractNumId w:val="1"/>
-  </w:num>
-  <w:num w:numId="6" w16cid:durableId="1014843483">
-    <w:abstractNumId w:val="2"/>
-  </w:num>
-  <w:num w:numId="7" w16cid:durableId="1294141119">
-    <w:abstractNumId w:val="7"/>
-  </w:num>
-  <w:num w:numId="8" w16cid:durableId="104353305">
+  <w:num w:numId="13">
     <w:abstractNumId w:val="4"/>
-  </w:num>
-  <w:num w:numId="9" w16cid:durableId="1702629796">
-    <w:abstractNumId w:val="6"/>
-  </w:num>
-  <w:num w:numId="10" w16cid:durableId="1704548484">
-    <w:abstractNumId w:val="10"/>
-  </w:num>
-  <w:num w:numId="11" w16cid:durableId="569193159">
-    <w:abstractNumId w:val="5"/>
-  </w:num>
-  <w:num w:numId="12" w16cid:durableId="433862824">
-    <w:abstractNumId w:val="8"/>
   </w:num>
 </w:numbering>
 </file>
 
 <file path=word/styles.xml><?xml version="1.0" encoding="utf-8"?>
-<w:styles xmlns:mc="http://schemas.openxmlformats.org/markup-compatibility/2006" xmlns:r="http://schemas.openxmlformats.org/officeDocument/2006/relationships" xmlns:w="http://schemas.openxmlformats.org/wordprocessingml/2006/main" xmlns:w14="http://schemas.microsoft.com/office/word/2010/wordml" xmlns:w15="http://schemas.microsoft.com/office/word/2012/wordml" xmlns:w16cex="http://schemas.microsoft.com/office/word/2018/wordml/cex" xmlns:w16cid="http://schemas.microsoft.com/office/word/2016/wordml/cid" xmlns:w16="http://schemas.microsoft.com/office/word/2018/wordml" xmlns:w16sdtdh="http://schemas.microsoft.com/office/word/2020/wordml/sdtdatahash" xmlns:w16se="http://schemas.microsoft.com/office/word/2015/wordml/symex" mc:Ignorable="w14 w15 w16se w16cid w16 w16cex w16sdtdh">
+<w:styles xmlns:mc="http://schemas.openxmlformats.org/markup-compatibility/2006" xmlns:r="http://schemas.openxmlformats.org/officeDocument/2006/relationships" xmlns:w="http://schemas.openxmlformats.org/wordprocessingml/2006/main" xmlns:w14="http://schemas.microsoft.com/office/word/2010/wordml" xmlns:w15="http://schemas.microsoft.com/office/word/2012/wordml" xmlns:w16cid="http://schemas.microsoft.com/office/word/2016/wordml/cid" xmlns:w16se="http://schemas.microsoft.com/office/word/2015/wordml/symex" mc:Ignorable="w14 w15 w16se w16cid">
   <w:docDefaults>
     <w:rPrDefault>
       <w:rPr>
@@ -11823,7 +11641,7 @@
       </w:pPr>
     </w:pPrDefault>
   </w:docDefaults>
-  <w:latentStyles w:defLockedState="0" w:defUIPriority="99" w:defSemiHidden="0" w:defUnhideWhenUsed="0" w:defQFormat="0" w:count="376">
+  <w:latentStyles w:defLockedState="0" w:defUIPriority="99" w:defSemiHidden="0" w:defUnhideWhenUsed="0" w:defQFormat="0" w:count="375">
     <w:lsdException w:name="Normal" w:uiPriority="0" w:qFormat="1"/>
     <w:lsdException w:name="heading 1" w:uiPriority="9" w:qFormat="1"/>
     <w:lsdException w:name="heading 2" w:semiHidden="1" w:uiPriority="9" w:unhideWhenUsed="1" w:qFormat="1"/>
@@ -11929,6 +11747,7 @@
     <w:lsdException w:name="HTML Sample" w:semiHidden="1" w:unhideWhenUsed="1"/>
     <w:lsdException w:name="HTML Typewriter" w:semiHidden="1" w:unhideWhenUsed="1"/>
     <w:lsdException w:name="HTML Variable" w:semiHidden="1" w:unhideWhenUsed="1"/>
+    <w:lsdException w:name="Normal Table" w:semiHidden="1" w:unhideWhenUsed="1"/>
     <w:lsdException w:name="annotation subject" w:semiHidden="1" w:unhideWhenUsed="1"/>
     <w:lsdException w:name="No List" w:semiHidden="1" w:unhideWhenUsed="1"/>
     <w:lsdException w:name="Outline List 1" w:semiHidden="1" w:unhideWhenUsed="1"/>
@@ -11971,8 +11790,11 @@
     <w:lsdException w:name="Table Contemporary" w:semiHidden="1" w:unhideWhenUsed="1"/>
     <w:lsdException w:name="Table Elegant" w:semiHidden="1" w:unhideWhenUsed="1"/>
     <w:lsdException w:name="Table Professional" w:semiHidden="1" w:unhideWhenUsed="1"/>
+    <w:lsdException w:name="Table Subtle 1" w:semiHidden="1" w:unhideWhenUsed="1"/>
     <w:lsdException w:name="Table Subtle 2" w:semiHidden="1" w:unhideWhenUsed="1"/>
     <w:lsdException w:name="Table Web 1" w:semiHidden="1" w:unhideWhenUsed="1"/>
+    <w:lsdException w:name="Table Web 2" w:semiHidden="1" w:unhideWhenUsed="1"/>
+    <w:lsdException w:name="Table Web 3" w:semiHidden="1" w:unhideWhenUsed="1"/>
     <w:lsdException w:name="Balloon Text" w:semiHidden="1" w:unhideWhenUsed="1"/>
     <w:lsdException w:name="Table Grid" w:uiPriority="39"/>
     <w:lsdException w:name="Table Theme" w:semiHidden="1" w:unhideWhenUsed="1"/>
@@ -12195,7 +12017,6 @@
     <w:lsdException w:name="Smart Hyperlink" w:semiHidden="1" w:unhideWhenUsed="1"/>
     <w:lsdException w:name="Hashtag" w:semiHidden="1" w:unhideWhenUsed="1"/>
     <w:lsdException w:name="Unresolved Mention" w:semiHidden="1" w:unhideWhenUsed="1"/>
-    <w:lsdException w:name="Smart Link" w:semiHidden="1" w:unhideWhenUsed="1"/>
   </w:latentStyles>
   <w:style w:type="paragraph" w:default="1" w:styleId="Normal">
     <w:name w:val="Normal"/>
@@ -12280,7 +12101,6 @@
     <w:next w:val="Normal"/>
     <w:link w:val="Heading4Char"/>
     <w:uiPriority w:val="9"/>
-    <w:semiHidden/>
     <w:unhideWhenUsed/>
     <w:qFormat/>
     <w:rsid w:val="001A1AD8"/>
@@ -12303,7 +12123,6 @@
     <w:next w:val="Normal"/>
     <w:link w:val="Heading5Char"/>
     <w:uiPriority w:val="9"/>
-    <w:semiHidden/>
     <w:unhideWhenUsed/>
     <w:qFormat/>
     <w:rsid w:val="00DE44B0"/>
@@ -12316,6 +12135,26 @@
     <w:rPr>
       <w:rFonts w:asciiTheme="majorHAnsi" w:eastAsiaTheme="majorEastAsia" w:hAnsiTheme="majorHAnsi" w:cstheme="majorBidi"/>
       <w:color w:val="2E74B5" w:themeColor="accent1" w:themeShade="BF"/>
+    </w:rPr>
+  </w:style>
+  <w:style w:type="paragraph" w:styleId="Heading6">
+    <w:name w:val="heading 6"/>
+    <w:basedOn w:val="Normal"/>
+    <w:next w:val="Normal"/>
+    <w:link w:val="Heading6Char"/>
+    <w:uiPriority w:val="9"/>
+    <w:unhideWhenUsed/>
+    <w:qFormat/>
+    <w:rsid w:val="008711CB"/>
+    <w:pPr>
+      <w:keepNext/>
+      <w:keepLines/>
+      <w:spacing w:before="40" w:after="0"/>
+      <w:outlineLvl w:val="5"/>
+    </w:pPr>
+    <w:rPr>
+      <w:rFonts w:asciiTheme="majorHAnsi" w:eastAsiaTheme="majorEastAsia" w:hAnsiTheme="majorHAnsi" w:cstheme="majorBidi"/>
+      <w:color w:val="1F4D78" w:themeColor="accent1" w:themeShade="7F"/>
     </w:rPr>
   </w:style>
   <w:style w:type="character" w:default="1" w:styleId="DefaultParagraphFont">
@@ -12633,7 +12472,6 @@
     <w:basedOn w:val="DefaultParagraphFont"/>
     <w:link w:val="Heading4"/>
     <w:uiPriority w:val="9"/>
-    <w:semiHidden/>
     <w:rsid w:val="001A1AD8"/>
     <w:rPr>
       <w:rFonts w:asciiTheme="majorHAnsi" w:eastAsiaTheme="majorEastAsia" w:hAnsiTheme="majorHAnsi" w:cstheme="majorBidi"/>
@@ -12647,7 +12485,6 @@
     <w:basedOn w:val="DefaultParagraphFont"/>
     <w:link w:val="Heading5"/>
     <w:uiPriority w:val="9"/>
-    <w:semiHidden/>
     <w:rsid w:val="00DE44B0"/>
     <w:rPr>
       <w:rFonts w:asciiTheme="majorHAnsi" w:eastAsiaTheme="majorEastAsia" w:hAnsiTheme="majorHAnsi" w:cstheme="majorBidi"/>
@@ -12670,6 +12507,17 @@
     <w:rPr>
       <w:rFonts w:eastAsia="Arial" w:cs="Arial"/>
       <w:lang w:val="en-US" w:bidi="en-US"/>
+    </w:rPr>
+  </w:style>
+  <w:style w:type="character" w:customStyle="1" w:styleId="Heading6Char">
+    <w:name w:val="Heading 6 Char"/>
+    <w:basedOn w:val="DefaultParagraphFont"/>
+    <w:link w:val="Heading6"/>
+    <w:uiPriority w:val="9"/>
+    <w:rsid w:val="008711CB"/>
+    <w:rPr>
+      <w:rFonts w:asciiTheme="majorHAnsi" w:eastAsiaTheme="majorEastAsia" w:hAnsiTheme="majorHAnsi" w:cstheme="majorBidi"/>
+      <w:color w:val="1F4D78" w:themeColor="accent1" w:themeShade="7F"/>
     </w:rPr>
   </w:style>
 </w:styles>
@@ -12940,4 +12788,16 @@
     </a:ext>
   </a:extLst>
 </a:theme>
+</file>
+
+<file path=customXml/item1.xml><?xml version="1.0" encoding="utf-8"?>
+<b:Sources xmlns:b="http://schemas.openxmlformats.org/officeDocument/2006/bibliography" xmlns="http://schemas.openxmlformats.org/officeDocument/2006/bibliography" SelectedStyle="\APASixthEditionOfficeOnline.xsl" StyleName="APA" Version="6"/>
+</file>
+
+<file path=customXml/itemProps1.xml><?xml version="1.0" encoding="utf-8"?>
+<ds:datastoreItem xmlns:ds="http://schemas.openxmlformats.org/officeDocument/2006/customXml" ds:itemID="{AFFBEE75-4B49-4889-A29D-58635CA193D6}">
+  <ds:schemaRefs>
+    <ds:schemaRef ds:uri="http://schemas.openxmlformats.org/officeDocument/2006/bibliography"/>
+  </ds:schemaRefs>
+</ds:datastoreItem>
 </file>
</xml_diff>